<commit_message>
Updated msword document and removed double application object
</commit_message>
<xml_diff>
--- a/DataFlexUnit - Getting started.docx
+++ b/DataFlexUnit - Getting started.docx
@@ -1,33 +1,45 @@
 
 <file path=word/document.xml><?xml version="1.0" encoding="utf-8"?>
-<w:document xmlns:ve="http://schemas.openxmlformats.org/markup-compatibility/2006" xmlns:o="urn:schemas-microsoft-com:office:office" xmlns:r="http://schemas.openxmlformats.org/officeDocument/2006/relationships" xmlns:m="http://schemas.openxmlformats.org/officeDocument/2006/math" xmlns:v="urn:schemas-microsoft-com:vml" xmlns:wp="http://schemas.openxmlformats.org/drawingml/2006/wordprocessingDrawing" xmlns:w10="urn:schemas-microsoft-com:office:word" xmlns:w="http://schemas.openxmlformats.org/wordprocessingml/2006/main" xmlns:wne="http://schemas.microsoft.com/office/word/2006/wordml">
+<w:document xmlns:wpc="http://schemas.microsoft.com/office/word/2010/wordprocessingCanvas" xmlns:mc="http://schemas.openxmlformats.org/markup-compatibility/2006" xmlns:o="urn:schemas-microsoft-com:office:office" xmlns:r="http://schemas.openxmlformats.org/officeDocument/2006/relationships" xmlns:m="http://schemas.openxmlformats.org/officeDocument/2006/math" xmlns:v="urn:schemas-microsoft-com:vml" xmlns:wp14="http://schemas.microsoft.com/office/word/2010/wordprocessingDrawing" xmlns:wp="http://schemas.openxmlformats.org/drawingml/2006/wordprocessingDrawing" xmlns:w10="urn:schemas-microsoft-com:office:word" xmlns:w="http://schemas.openxmlformats.org/wordprocessingml/2006/main" xmlns:w14="http://schemas.microsoft.com/office/word/2010/wordml" xmlns:wpg="http://schemas.microsoft.com/office/word/2010/wordprocessingGroup" xmlns:wpi="http://schemas.microsoft.com/office/word/2010/wordprocessingInk" xmlns:wne="http://schemas.microsoft.com/office/word/2006/wordml" xmlns:wps="http://schemas.microsoft.com/office/word/2010/wordprocessingShape" mc:Ignorable="w14 wp14">
   <w:body>
     <w:p>
       <w:pPr>
-        <w:pStyle w:val="Overskrift1"/>
-        <w:rPr>
-          <w:lang w:val="en-US"/>
-        </w:rPr>
-      </w:pPr>
-      <w:r>
-        <w:rPr>
-          <w:lang w:val="en-US"/>
-        </w:rPr>
-        <w:t>VDFUNIT – Getting started</w:t>
-      </w:r>
-    </w:p>
-    <w:p>
-      <w:pPr>
-        <w:pStyle w:val="Overskrift2"/>
-        <w:rPr>
-          <w:lang w:val="en-US"/>
-        </w:rPr>
-      </w:pPr>
-      <w:r>
-        <w:rPr>
-          <w:lang w:val="en-US"/>
-        </w:rPr>
-        <w:t>Getting VDFUnit</w:t>
+        <w:pStyle w:val="Heading1"/>
+        <w:rPr>
+          <w:lang w:val="en-US"/>
+        </w:rPr>
+      </w:pPr>
+      <w:r>
+        <w:rPr>
+          <w:lang w:val="en-US"/>
+        </w:rPr>
+        <w:t>DFUNIT</w:t>
+      </w:r>
+      <w:r>
+        <w:rPr>
+          <w:lang w:val="en-US"/>
+        </w:rPr>
+        <w:t xml:space="preserve"> – Getting started</w:t>
+      </w:r>
+    </w:p>
+    <w:p>
+      <w:pPr>
+        <w:pStyle w:val="Heading2"/>
+        <w:rPr>
+          <w:lang w:val="en-US"/>
+        </w:rPr>
+      </w:pPr>
+      <w:r>
+        <w:rPr>
+          <w:lang w:val="en-US"/>
+        </w:rPr>
+        <w:t xml:space="preserve">Getting </w:t>
+      </w:r>
+      <w:r>
+        <w:rPr>
+          <w:lang w:val="en-US"/>
+        </w:rPr>
+        <w:t>DFUnit</w:t>
       </w:r>
     </w:p>
     <w:p>
@@ -56,77 +68,175 @@
         </w:rPr>
         <w:t xml:space="preserve"> versions) from </w:t>
       </w:r>
-      <w:hyperlink r:id="rId4" w:history="1">
+      <w:hyperlink r:id="rId5" w:history="1">
         <w:r>
           <w:rPr>
-            <w:rStyle w:val="Hyperkobling"/>
+            <w:rStyle w:val="Hyperlink"/>
             <w:lang w:val="en-US"/>
           </w:rPr>
-          <w:t>https://bitbucket.org/olaeld/vdfunit</w:t>
+          <w:t>https://github.com/olaeld/DFUnit</w:t>
         </w:r>
       </w:hyperlink>
-    </w:p>
-    <w:p>
-      <w:pPr>
-        <w:rPr>
-          <w:lang w:val="en-US"/>
-        </w:rPr>
-      </w:pPr>
-      <w:r>
-        <w:rPr>
-          <w:lang w:val="en-US"/>
-        </w:rPr>
-        <w:t>Use Mercurial to pull from Bitbucket (highly recommende</w:t>
-      </w:r>
-      <w:r>
-        <w:rPr>
-          <w:lang w:val="en-US"/>
-        </w:rPr>
-        <w:t>d</w:t>
-      </w:r>
-      <w:r>
-        <w:rPr>
-          <w:lang w:val="en-US"/>
-        </w:rPr>
-        <w:t>), or use the menu item</w:t>
-      </w:r>
-      <w:r>
-        <w:rPr>
-          <w:lang w:val="en-US"/>
-        </w:rPr>
-        <w:t xml:space="preserve"> ‘</w:t>
-      </w:r>
-      <w:r>
-        <w:rPr>
-          <w:lang w:val="en-US"/>
-        </w:rPr>
-        <w:t>get source</w:t>
-      </w:r>
-      <w:r>
-        <w:rPr>
-          <w:lang w:val="en-US"/>
-        </w:rPr>
-        <w:t>’</w:t>
-      </w:r>
-      <w:r>
-        <w:rPr>
-          <w:lang w:val="en-US"/>
-        </w:rPr>
-        <w:t xml:space="preserve"> on Bitbucket to get VDFUnit.</w:t>
-      </w:r>
-    </w:p>
-    <w:p>
-      <w:pPr>
-        <w:pStyle w:val="Overskrift2"/>
-        <w:rPr>
-          <w:lang w:val="en-US"/>
-        </w:rPr>
-      </w:pPr>
-      <w:r>
-        <w:rPr>
-          <w:lang w:val="en-US"/>
-        </w:rPr>
-        <w:t>Running VDFUnit</w:t>
+      <w:r>
+        <w:rPr>
+          <w:lang w:val="en-US"/>
+        </w:rPr>
+        <w:t xml:space="preserve">  </w:t>
+      </w:r>
+    </w:p>
+    <w:p>
+      <w:pPr>
+        <w:rPr>
+          <w:lang w:val="en-US"/>
+        </w:rPr>
+      </w:pPr>
+      <w:r>
+        <w:rPr>
+          <w:lang w:val="en-US"/>
+        </w:rPr>
+        <w:drawing>
+          <wp:anchor distT="0" distB="0" distL="114300" distR="114300" simplePos="0" relativeHeight="251662336" behindDoc="0" locked="0" layoutInCell="1" allowOverlap="1" wp14:anchorId="113D792A" wp14:editId="7E5DF96D">
+            <wp:simplePos x="0" y="0"/>
+            <wp:positionH relativeFrom="column">
+              <wp:posOffset>3596005</wp:posOffset>
+            </wp:positionH>
+            <wp:positionV relativeFrom="paragraph">
+              <wp:posOffset>264160</wp:posOffset>
+            </wp:positionV>
+            <wp:extent cx="2009775" cy="1114425"/>
+            <wp:effectExtent l="0" t="0" r="0" b="0"/>
+            <wp:wrapSquare wrapText="bothSides"/>
+            <wp:docPr id="1" name="Picture 1"/>
+            <wp:cNvGraphicFramePr>
+              <a:graphicFrameLocks xmlns:a="http://schemas.openxmlformats.org/drawingml/2006/main" noChangeAspect="1"/>
+            </wp:cNvGraphicFramePr>
+            <a:graphic xmlns:a="http://schemas.openxmlformats.org/drawingml/2006/main">
+              <a:graphicData uri="http://schemas.openxmlformats.org/drawingml/2006/picture">
+                <pic:pic xmlns:pic="http://schemas.openxmlformats.org/drawingml/2006/picture">
+                  <pic:nvPicPr>
+                    <pic:cNvPr id="0" name=""/>
+                    <pic:cNvPicPr/>
+                  </pic:nvPicPr>
+                  <pic:blipFill>
+                    <a:blip r:embed="rId6">
+                      <a:extLst>
+                        <a:ext uri="{28A0092B-C50C-407E-A947-70E740481C1C}">
+                          <a14:useLocalDpi xmlns:a14="http://schemas.microsoft.com/office/drawing/2010/main" val="0"/>
+                        </a:ext>
+                      </a:extLst>
+                    </a:blip>
+                    <a:stretch>
+                      <a:fillRect/>
+                    </a:stretch>
+                  </pic:blipFill>
+                  <pic:spPr>
+                    <a:xfrm>
+                      <a:off x="0" y="0"/>
+                      <a:ext cx="2009775" cy="1114425"/>
+                    </a:xfrm>
+                    <a:prstGeom prst="rect">
+                      <a:avLst/>
+                    </a:prstGeom>
+                  </pic:spPr>
+                </pic:pic>
+              </a:graphicData>
+            </a:graphic>
+            <wp14:sizeRelH relativeFrom="page">
+              <wp14:pctWidth>0</wp14:pctWidth>
+            </wp14:sizeRelH>
+            <wp14:sizeRelV relativeFrom="page">
+              <wp14:pctHeight>0</wp14:pctHeight>
+            </wp14:sizeRelV>
+          </wp:anchor>
+        </w:drawing>
+      </w:r>
+      <w:r>
+        <w:rPr>
+          <w:lang w:val="en-US"/>
+        </w:rPr>
+        <w:t xml:space="preserve">Download the ZIP or use your </w:t>
+      </w:r>
+      <w:proofErr w:type="spellStart"/>
+      <w:r>
+        <w:rPr>
+          <w:lang w:val="en-US"/>
+        </w:rPr>
+        <w:t>git</w:t>
+      </w:r>
+      <w:proofErr w:type="spellEnd"/>
+      <w:r>
+        <w:rPr>
+          <w:lang w:val="en-US"/>
+        </w:rPr>
+        <w:t xml:space="preserve"> client to clone the repository</w:t>
+      </w:r>
+      <w:r>
+        <w:rPr>
+          <w:lang w:val="en-US"/>
+        </w:rPr>
+        <w:t>.</w:t>
+      </w:r>
+    </w:p>
+    <w:p>
+      <w:pPr>
+        <w:rPr>
+          <w:lang w:val="en-US"/>
+        </w:rPr>
+      </w:pPr>
+      <w:r>
+        <w:rPr>
+          <w:lang w:val="en-US"/>
+        </w:rPr>
+        <w:t xml:space="preserve">In order to run the example workspace, also download the zip / use </w:t>
+      </w:r>
+      <w:proofErr w:type="spellStart"/>
+      <w:r>
+        <w:rPr>
+          <w:lang w:val="en-US"/>
+        </w:rPr>
+        <w:t>git</w:t>
+      </w:r>
+      <w:proofErr w:type="spellEnd"/>
+      <w:r>
+        <w:rPr>
+          <w:lang w:val="en-US"/>
+        </w:rPr>
+        <w:t xml:space="preserve"> client to clone the DataFlex Patterns workspace </w:t>
+      </w:r>
+      <w:hyperlink r:id="rId7" w:history="1">
+        <w:r>
+          <w:rPr>
+            <w:rStyle w:val="Hyperlink"/>
+            <w:lang w:val="en-US"/>
+          </w:rPr>
+          <w:t>https://github.com/olaeld/DataFlexPatterns</w:t>
+        </w:r>
+      </w:hyperlink>
+      <w:r>
+        <w:rPr>
+          <w:lang w:val="en-US"/>
+        </w:rPr>
+        <w:t xml:space="preserve"> and save this workspace on your system inside the DFUnit main directory, but as a sibling of the DFUnit workspace directory. </w:t>
+      </w:r>
+    </w:p>
+    <w:p>
+      <w:pPr>
+        <w:pStyle w:val="Heading2"/>
+        <w:rPr>
+          <w:lang w:val="en-US"/>
+        </w:rPr>
+      </w:pPr>
+      <w:r>
+        <w:rPr>
+          <w:lang w:val="en-US"/>
+        </w:rPr>
+        <w:t xml:space="preserve">Running </w:t>
+      </w:r>
+      <w:r>
+        <w:rPr>
+          <w:lang w:val="en-US"/>
+        </w:rPr>
+        <w:t>DFUnit</w:t>
       </w:r>
     </w:p>
     <w:p>
@@ -145,26 +255,92 @@
         <w:rPr>
           <w:lang w:val="en-US"/>
         </w:rPr>
-        <w:t>VDFUnit Example workspace</w:t>
-      </w:r>
-      <w:r>
-        <w:rPr>
-          <w:lang w:val="en-US"/>
-        </w:rPr>
-        <w:t>” folder, start the “VDFUnitDemo” workspace appropriate for your VDF version (sws files are provided starting with version 15.1, but creating one for earlier versions of VDF should not be a problem).</w:t>
-      </w:r>
-    </w:p>
-    <w:p>
-      <w:pPr>
-        <w:rPr>
-          <w:lang w:val="en-US"/>
-        </w:rPr>
-      </w:pPr>
-      <w:r>
-        <w:rPr>
-          <w:lang w:val="en-US"/>
-        </w:rPr>
-        <w:t>Compile and run the project “VDFUnit TestRunner”, and you’re good to go!</w:t>
+        <w:t>DFUnit</w:t>
+      </w:r>
+      <w:r>
+        <w:rPr>
+          <w:lang w:val="en-US"/>
+        </w:rPr>
+        <w:t xml:space="preserve"> Example workspace</w:t>
+      </w:r>
+      <w:r>
+        <w:rPr>
+          <w:lang w:val="en-US"/>
+        </w:rPr>
+        <w:t xml:space="preserve">” folder, </w:t>
+      </w:r>
+      <w:r>
+        <w:rPr>
+          <w:lang w:val="en-US"/>
+        </w:rPr>
+        <w:t xml:space="preserve">open the workspace </w:t>
+      </w:r>
+      <w:proofErr w:type="spellStart"/>
+      <w:r>
+        <w:rPr>
+          <w:lang w:val="en-US"/>
+        </w:rPr>
+        <w:t>DFUnitExampleWorkspace.sws</w:t>
+      </w:r>
+      <w:proofErr w:type="spellEnd"/>
+      <w:r>
+        <w:rPr>
+          <w:lang w:val="en-US"/>
+        </w:rPr>
+        <w:t xml:space="preserve"> with Studio 18.2</w:t>
+      </w:r>
+      <w:r>
+        <w:rPr>
+          <w:lang w:val="en-US"/>
+        </w:rPr>
+        <w:t>.</w:t>
+      </w:r>
+    </w:p>
+    <w:p>
+      <w:pPr>
+        <w:rPr>
+          <w:lang w:val="en-US"/>
+        </w:rPr>
+      </w:pPr>
+      <w:r>
+        <w:rPr>
+          <w:lang w:val="en-US"/>
+        </w:rPr>
+        <w:t>Compile and run the project “</w:t>
+      </w:r>
+      <w:r>
+        <w:rPr>
+          <w:lang w:val="en-US"/>
+        </w:rPr>
+        <w:t>DFUnit</w:t>
+      </w:r>
+      <w:r>
+        <w:rPr>
+          <w:lang w:val="en-US"/>
+        </w:rPr>
+        <w:t xml:space="preserve"> </w:t>
+      </w:r>
+      <w:proofErr w:type="spellStart"/>
+      <w:proofErr w:type="gramStart"/>
+      <w:r>
+        <w:rPr>
+          <w:lang w:val="en-US"/>
+        </w:rPr>
+        <w:t>TestRunner</w:t>
+      </w:r>
+      <w:proofErr w:type="spellEnd"/>
+      <w:r>
+        <w:rPr>
+          <w:lang w:val="en-US"/>
+        </w:rPr>
+        <w:t>”,</w:t>
+      </w:r>
+      <w:proofErr w:type="gramEnd"/>
+      <w:r>
+        <w:rPr>
+          <w:lang w:val="en-US"/>
+        </w:rPr>
+        <w:t xml:space="preserve"> and you’re good to go!</w:t>
       </w:r>
     </w:p>
     <w:p>
@@ -194,7 +370,7 @@
     </w:p>
     <w:p>
       <w:pPr>
-        <w:pStyle w:val="Overskrift2"/>
+        <w:pStyle w:val="Heading2"/>
         <w:rPr>
           <w:lang w:val="en-US"/>
         </w:rPr>
@@ -222,26 +398,44 @@
         <w:rPr>
           <w:lang w:val="en-US"/>
         </w:rPr>
-        <w:t>Now it’s your turn to write tests. Let me walk you through some VDFUnit essentials.</w:t>
-      </w:r>
-    </w:p>
-    <w:p>
-      <w:pPr>
-        <w:pStyle w:val="Overskrift1"/>
-        <w:rPr>
-          <w:lang w:val="en-US"/>
-        </w:rPr>
-      </w:pPr>
-      <w:r>
-        <w:rPr>
-          <w:lang w:val="en-US"/>
-        </w:rPr>
-        <w:t>VDFUnit essentials</w:t>
-      </w:r>
-    </w:p>
-    <w:p>
-      <w:pPr>
-        <w:pStyle w:val="Overskrift2"/>
+        <w:t xml:space="preserve">Now it’s your turn to write tests. Let me walk you through some </w:t>
+      </w:r>
+      <w:r>
+        <w:rPr>
+          <w:lang w:val="en-US"/>
+        </w:rPr>
+        <w:t>DFUnit</w:t>
+      </w:r>
+      <w:r>
+        <w:rPr>
+          <w:lang w:val="en-US"/>
+        </w:rPr>
+        <w:t xml:space="preserve"> essentials.</w:t>
+      </w:r>
+    </w:p>
+    <w:p>
+      <w:pPr>
+        <w:pStyle w:val="Heading1"/>
+        <w:rPr>
+          <w:lang w:val="en-US"/>
+        </w:rPr>
+      </w:pPr>
+      <w:r>
+        <w:rPr>
+          <w:lang w:val="en-US"/>
+        </w:rPr>
+        <w:t>DFUnit</w:t>
+      </w:r>
+      <w:r>
+        <w:rPr>
+          <w:lang w:val="en-US"/>
+        </w:rPr>
+        <w:t xml:space="preserve"> essentials</w:t>
+      </w:r>
+    </w:p>
+    <w:p>
+      <w:pPr>
+        <w:pStyle w:val="Heading2"/>
         <w:rPr>
           <w:lang w:val="en-US"/>
         </w:rPr>
@@ -560,7 +754,7 @@
     </w:p>
     <w:p>
       <w:pPr>
-        <w:pStyle w:val="Overskrift2"/>
+        <w:pStyle w:val="Heading2"/>
         <w:rPr>
           <w:lang w:val="en-US"/>
         </w:rPr>
@@ -606,15 +800,16 @@
     </w:p>
     <w:p>
       <w:pPr>
-        <w:pStyle w:val="Overskrift2"/>
-        <w:rPr>
-          <w:lang w:val="en-US"/>
-        </w:rPr>
-      </w:pPr>
-      <w:r>
-        <w:rPr>
-          <w:lang w:val="en-US"/>
-        </w:rPr>
+        <w:pStyle w:val="Heading2"/>
+        <w:rPr>
+          <w:lang w:val="en-US"/>
+        </w:rPr>
+      </w:pPr>
+      <w:r>
+        <w:rPr>
+          <w:lang w:val="en-US"/>
+        </w:rPr>
+        <w:lastRenderedPageBreak/>
         <w:t>Assertions</w:t>
       </w:r>
     </w:p>
@@ -633,16 +828,15 @@
     </w:p>
     <w:p>
       <w:pPr>
-        <w:pStyle w:val="Overskrift3"/>
-        <w:rPr>
-          <w:lang w:val="en-US"/>
-        </w:rPr>
-      </w:pPr>
-      <w:r>
-        <w:rPr>
-          <w:lang w:val="en-US"/>
-        </w:rPr>
-        <w:lastRenderedPageBreak/>
+        <w:pStyle w:val="Heading3"/>
+        <w:rPr>
+          <w:lang w:val="en-US"/>
+        </w:rPr>
+      </w:pPr>
+      <w:r>
+        <w:rPr>
+          <w:lang w:val="en-US"/>
+        </w:rPr>
         <w:t>Assert methods</w:t>
       </w:r>
     </w:p>
@@ -724,7 +918,7 @@
     </w:p>
     <w:p>
       <w:pPr>
-        <w:pStyle w:val="Overskrift2"/>
+        <w:pStyle w:val="Heading2"/>
         <w:rPr>
           <w:lang w:val="en-US"/>
         </w:rPr>
@@ -770,7 +964,27 @@
           <w:szCs w:val="16"/>
           <w:lang w:val="en-US"/>
         </w:rPr>
-        <w:t>Use VDFUnit.pkg</w:t>
+        <w:t xml:space="preserve">Use </w:t>
+      </w:r>
+      <w:r>
+        <w:rPr>
+          <w:rFonts w:ascii="Courier New" w:hAnsi="Courier New" w:cs="Courier New"/>
+          <w:noProof/>
+          <w:sz w:val="16"/>
+          <w:szCs w:val="16"/>
+          <w:lang w:val="en-US"/>
+        </w:rPr>
+        <w:t>DFUnit</w:t>
+      </w:r>
+      <w:r>
+        <w:rPr>
+          <w:rFonts w:ascii="Courier New" w:hAnsi="Courier New" w:cs="Courier New"/>
+          <w:noProof/>
+          <w:sz w:val="16"/>
+          <w:szCs w:val="16"/>
+          <w:lang w:val="en-US"/>
+        </w:rPr>
+        <w:t>.pkg</w:t>
       </w:r>
     </w:p>
     <w:p>
@@ -1709,7 +1923,7 @@
     </w:p>
     <w:p>
       <w:pPr>
-        <w:pStyle w:val="Overskrift2"/>
+        <w:pStyle w:val="Heading2"/>
         <w:rPr>
           <w:lang w:val="en-US"/>
         </w:rPr>
@@ -1731,8 +1945,36 @@
         <w:rPr>
           <w:lang w:val="en-US"/>
         </w:rPr>
-        <w:t>To run the tests, include the test fixture file in oVDFUnitTests.pkg</w:t>
-      </w:r>
+        <w:t>To run the tests, include th</w:t>
+      </w:r>
+      <w:bookmarkStart w:id="0" w:name="_GoBack"/>
+      <w:bookmarkEnd w:id="0"/>
+      <w:r>
+        <w:rPr>
+          <w:lang w:val="en-US"/>
+        </w:rPr>
+        <w:t xml:space="preserve">e test fixture file in </w:t>
+      </w:r>
+      <w:proofErr w:type="spellStart"/>
+      <w:r>
+        <w:rPr>
+          <w:lang w:val="en-US"/>
+        </w:rPr>
+        <w:t>o</w:t>
+      </w:r>
+      <w:r>
+        <w:rPr>
+          <w:lang w:val="en-US"/>
+        </w:rPr>
+        <w:t>DFUnit</w:t>
+      </w:r>
+      <w:r>
+        <w:rPr>
+          <w:lang w:val="en-US"/>
+        </w:rPr>
+        <w:t>Tests.pkg</w:t>
+      </w:r>
+      <w:proofErr w:type="spellEnd"/>
       <w:r>
         <w:rPr>
           <w:lang w:val="en-US"/>
@@ -1750,8 +1992,23 @@
         <w:rPr>
           <w:lang w:val="en-US"/>
         </w:rPr>
-        <w:t>VDFUnit detects its presence, and the TestRunner</w:t>
-      </w:r>
+        <w:lastRenderedPageBreak/>
+        <w:t>DFUnit</w:t>
+      </w:r>
+      <w:r>
+        <w:rPr>
+          <w:lang w:val="en-US"/>
+        </w:rPr>
+        <w:t xml:space="preserve"> detects its presence, and the </w:t>
+      </w:r>
+      <w:proofErr w:type="spellStart"/>
+      <w:r>
+        <w:rPr>
+          <w:lang w:val="en-US"/>
+        </w:rPr>
+        <w:t>TestRunner</w:t>
+      </w:r>
+      <w:proofErr w:type="spellEnd"/>
       <w:r>
         <w:rPr>
           <w:lang w:val="en-US"/>
@@ -1770,7 +2027,7 @@
 </file>
 
 <file path=word/styles.xml><?xml version="1.0" encoding="utf-8"?>
-<w:styles xmlns:r="http://schemas.openxmlformats.org/officeDocument/2006/relationships" xmlns:w="http://schemas.openxmlformats.org/wordprocessingml/2006/main">
+<w:styles xmlns:mc="http://schemas.openxmlformats.org/markup-compatibility/2006" xmlns:r="http://schemas.openxmlformats.org/officeDocument/2006/relationships" xmlns:w="http://schemas.openxmlformats.org/wordprocessingml/2006/main" xmlns:w14="http://schemas.microsoft.com/office/word/2010/wordml" mc:Ignorable="w14">
   <w:docDefaults>
     <w:rPrDefault>
       <w:rPr>
@@ -1930,11 +2187,11 @@
     <w:qFormat/>
     <w:rsid w:val="00940935"/>
   </w:style>
-  <w:style w:type="paragraph" w:styleId="Overskrift1">
+  <w:style w:type="paragraph" w:styleId="Heading1">
     <w:name w:val="heading 1"/>
     <w:basedOn w:val="Normal"/>
     <w:next w:val="Normal"/>
-    <w:link w:val="Overskrift1Tegn"/>
+    <w:link w:val="Heading1Char"/>
     <w:uiPriority w:val="9"/>
     <w:qFormat/>
     <w:rsid w:val="00EC5CA5"/>
@@ -1953,11 +2210,11 @@
       <w:szCs w:val="28"/>
     </w:rPr>
   </w:style>
-  <w:style w:type="paragraph" w:styleId="Overskrift2">
+  <w:style w:type="paragraph" w:styleId="Heading2">
     <w:name w:val="heading 2"/>
     <w:basedOn w:val="Normal"/>
     <w:next w:val="Normal"/>
-    <w:link w:val="Overskrift2Tegn"/>
+    <w:link w:val="Heading2Char"/>
     <w:uiPriority w:val="9"/>
     <w:unhideWhenUsed/>
     <w:qFormat/>
@@ -1977,11 +2234,11 @@
       <w:szCs w:val="26"/>
     </w:rPr>
   </w:style>
-  <w:style w:type="paragraph" w:styleId="Overskrift3">
+  <w:style w:type="paragraph" w:styleId="Heading3">
     <w:name w:val="heading 3"/>
     <w:basedOn w:val="Normal"/>
     <w:next w:val="Normal"/>
-    <w:link w:val="Overskrift3Tegn"/>
+    <w:link w:val="Heading3Char"/>
     <w:uiPriority w:val="9"/>
     <w:unhideWhenUsed/>
     <w:qFormat/>
@@ -1999,18 +2256,17 @@
       <w:color w:val="4F81BD" w:themeColor="accent1"/>
     </w:rPr>
   </w:style>
-  <w:style w:type="character" w:default="1" w:styleId="Standardskriftforavsnitt">
+  <w:style w:type="character" w:default="1" w:styleId="DefaultParagraphFont">
     <w:name w:val="Default Paragraph Font"/>
     <w:uiPriority w:val="1"/>
     <w:semiHidden/>
     <w:unhideWhenUsed/>
   </w:style>
-  <w:style w:type="table" w:default="1" w:styleId="Vanligtabell">
+  <w:style w:type="table" w:default="1" w:styleId="TableNormal">
     <w:name w:val="Normal Table"/>
     <w:uiPriority w:val="99"/>
     <w:semiHidden/>
     <w:unhideWhenUsed/>
-    <w:qFormat/>
     <w:tblPr>
       <w:tblInd w:w="0" w:type="dxa"/>
       <w:tblCellMar>
@@ -2021,16 +2277,16 @@
       </w:tblCellMar>
     </w:tblPr>
   </w:style>
-  <w:style w:type="numbering" w:default="1" w:styleId="Ingenliste">
+  <w:style w:type="numbering" w:default="1" w:styleId="NoList">
     <w:name w:val="No List"/>
     <w:uiPriority w:val="99"/>
     <w:semiHidden/>
     <w:unhideWhenUsed/>
   </w:style>
-  <w:style w:type="character" w:customStyle="1" w:styleId="Overskrift1Tegn">
-    <w:name w:val="Overskrift 1 Tegn"/>
-    <w:basedOn w:val="Standardskriftforavsnitt"/>
-    <w:link w:val="Overskrift1"/>
+  <w:style w:type="character" w:customStyle="1" w:styleId="Heading1Char">
+    <w:name w:val="Heading 1 Char"/>
+    <w:basedOn w:val="DefaultParagraphFont"/>
+    <w:link w:val="Heading1"/>
     <w:uiPriority w:val="9"/>
     <w:rsid w:val="00EC5CA5"/>
     <w:rPr>
@@ -2042,11 +2298,10 @@
       <w:szCs w:val="28"/>
     </w:rPr>
   </w:style>
-  <w:style w:type="character" w:styleId="Hyperkobling">
+  <w:style w:type="character" w:styleId="Hyperlink">
     <w:name w:val="Hyperlink"/>
-    <w:basedOn w:val="Standardskriftforavsnitt"/>
+    <w:basedOn w:val="DefaultParagraphFont"/>
     <w:uiPriority w:val="99"/>
-    <w:semiHidden/>
     <w:unhideWhenUsed/>
     <w:rsid w:val="00EC5CA5"/>
     <w:rPr>
@@ -2054,10 +2309,10 @@
       <w:u w:val="single"/>
     </w:rPr>
   </w:style>
-  <w:style w:type="character" w:customStyle="1" w:styleId="Overskrift2Tegn">
-    <w:name w:val="Overskrift 2 Tegn"/>
-    <w:basedOn w:val="Standardskriftforavsnitt"/>
-    <w:link w:val="Overskrift2"/>
+  <w:style w:type="character" w:customStyle="1" w:styleId="Heading2Char">
+    <w:name w:val="Heading 2 Char"/>
+    <w:basedOn w:val="DefaultParagraphFont"/>
+    <w:link w:val="Heading2"/>
     <w:uiPriority w:val="9"/>
     <w:rsid w:val="00EC5CA5"/>
     <w:rPr>
@@ -2069,10 +2324,10 @@
       <w:szCs w:val="26"/>
     </w:rPr>
   </w:style>
-  <w:style w:type="paragraph" w:styleId="Bobletekst">
+  <w:style w:type="paragraph" w:styleId="BalloonText">
     <w:name w:val="Balloon Text"/>
     <w:basedOn w:val="Normal"/>
-    <w:link w:val="BobletekstTegn"/>
+    <w:link w:val="BalloonTextChar"/>
     <w:uiPriority w:val="99"/>
     <w:semiHidden/>
     <w:unhideWhenUsed/>
@@ -2086,10 +2341,10 @@
       <w:szCs w:val="16"/>
     </w:rPr>
   </w:style>
-  <w:style w:type="character" w:customStyle="1" w:styleId="BobletekstTegn">
-    <w:name w:val="Bobletekst Tegn"/>
-    <w:basedOn w:val="Standardskriftforavsnitt"/>
-    <w:link w:val="Bobletekst"/>
+  <w:style w:type="character" w:customStyle="1" w:styleId="BalloonTextChar">
+    <w:name w:val="Balloon Text Char"/>
+    <w:basedOn w:val="DefaultParagraphFont"/>
+    <w:link w:val="BalloonText"/>
     <w:uiPriority w:val="99"/>
     <w:semiHidden/>
     <w:rsid w:val="00EA7C94"/>
@@ -2099,10 +2354,10 @@
       <w:szCs w:val="16"/>
     </w:rPr>
   </w:style>
-  <w:style w:type="character" w:customStyle="1" w:styleId="Overskrift3Tegn">
-    <w:name w:val="Overskrift 3 Tegn"/>
-    <w:basedOn w:val="Standardskriftforavsnitt"/>
-    <w:link w:val="Overskrift3"/>
+  <w:style w:type="character" w:customStyle="1" w:styleId="Heading3Char">
+    <w:name w:val="Heading 3 Char"/>
+    <w:basedOn w:val="DefaultParagraphFont"/>
+    <w:link w:val="Heading3"/>
     <w:uiPriority w:val="9"/>
     <w:rsid w:val="00FB5E49"/>
     <w:rPr>
@@ -2111,6 +2366,208 @@
       <w:bCs/>
       <w:color w:val="4F81BD" w:themeColor="accent1"/>
     </w:rPr>
+  </w:style>
+  <w:style w:type="character" w:styleId="FollowedHyperlink">
+    <w:name w:val="FollowedHyperlink"/>
+    <w:basedOn w:val="DefaultParagraphFont"/>
+    <w:uiPriority w:val="99"/>
+    <w:semiHidden/>
+    <w:unhideWhenUsed/>
+    <w:rsid w:val="00035C57"/>
+    <w:rPr>
+      <w:color w:val="800080" w:themeColor="followedHyperlink"/>
+      <w:u w:val="single"/>
+    </w:rPr>
+  </w:style>
+</w:styles>
+</file>
+
+<file path=word/stylesWithEffects.xml><?xml version="1.0" encoding="utf-8"?>
+<w:styles xmlns:wpc="http://schemas.microsoft.com/office/word/2010/wordprocessingCanvas" xmlns:mc="http://schemas.openxmlformats.org/markup-compatibility/2006" xmlns:o="urn:schemas-microsoft-com:office:office" xmlns:r="http://schemas.openxmlformats.org/officeDocument/2006/relationships" xmlns:m="http://schemas.openxmlformats.org/officeDocument/2006/math" xmlns:v="urn:schemas-microsoft-com:vml" xmlns:wp14="http://schemas.microsoft.com/office/word/2010/wordprocessingDrawing" xmlns:wp="http://schemas.openxmlformats.org/drawingml/2006/wordprocessingDrawing" xmlns:w10="urn:schemas-microsoft-com:office:word" xmlns:w="http://schemas.openxmlformats.org/wordprocessingml/2006/main" xmlns:w14="http://schemas.microsoft.com/office/word/2010/wordml" xmlns:wpg="http://schemas.microsoft.com/office/word/2010/wordprocessingGroup" xmlns:wpi="http://schemas.microsoft.com/office/word/2010/wordprocessingInk" xmlns:wne="http://schemas.microsoft.com/office/word/2006/wordml" xmlns:wps="http://schemas.microsoft.com/office/word/2010/wordprocessingShape" mc:Ignorable="w14 wp14">
+  <w:docDefaults>
+    <w:rPrDefault>
+      <w:rPr>
+        <w:rFonts w:asciiTheme="minorHAnsi" w:eastAsiaTheme="minorEastAsia" w:hAnsiTheme="minorHAnsi" w:cstheme="minorBidi"/>
+        <w:sz w:val="22"/>
+        <w:szCs w:val="22"/>
+        <w:lang w:val="en-AU" w:eastAsia="en-AU" w:bidi="ar-SA"/>
+      </w:rPr>
+    </w:rPrDefault>
+    <w:pPrDefault>
+      <w:pPr>
+        <w:spacing w:after="200" w:line="276" w:lineRule="auto"/>
+      </w:pPr>
+    </w:pPrDefault>
+  </w:docDefaults>
+  <w:latentStyles w:defLockedState="0" w:defUIPriority="99" w:defSemiHidden="1" w:defUnhideWhenUsed="1" w:defQFormat="0" w:count="267">
+    <w:lsdException w:name="Normal" w:semiHidden="0" w:uiPriority="0" w:unhideWhenUsed="0" w:qFormat="1"/>
+    <w:lsdException w:name="heading 1" w:semiHidden="0" w:uiPriority="9" w:unhideWhenUsed="0" w:qFormat="1"/>
+    <w:lsdException w:name="heading 2" w:uiPriority="9" w:qFormat="1"/>
+    <w:lsdException w:name="heading 3" w:uiPriority="9" w:qFormat="1"/>
+    <w:lsdException w:name="heading 4" w:uiPriority="9" w:qFormat="1"/>
+    <w:lsdException w:name="heading 5" w:uiPriority="9" w:qFormat="1"/>
+    <w:lsdException w:name="heading 6" w:uiPriority="9" w:qFormat="1"/>
+    <w:lsdException w:name="heading 7" w:uiPriority="9" w:qFormat="1"/>
+    <w:lsdException w:name="heading 8" w:uiPriority="9" w:qFormat="1"/>
+    <w:lsdException w:name="heading 9" w:uiPriority="9" w:qFormat="1"/>
+    <w:lsdException w:name="toc 1" w:uiPriority="39"/>
+    <w:lsdException w:name="toc 2" w:uiPriority="39"/>
+    <w:lsdException w:name="toc 3" w:uiPriority="39"/>
+    <w:lsdException w:name="toc 4" w:uiPriority="39"/>
+    <w:lsdException w:name="toc 5" w:uiPriority="39"/>
+    <w:lsdException w:name="toc 6" w:uiPriority="39"/>
+    <w:lsdException w:name="toc 7" w:uiPriority="39"/>
+    <w:lsdException w:name="toc 8" w:uiPriority="39"/>
+    <w:lsdException w:name="toc 9" w:uiPriority="39"/>
+    <w:lsdException w:name="caption" w:uiPriority="35" w:qFormat="1"/>
+    <w:lsdException w:name="Title" w:semiHidden="0" w:uiPriority="10" w:unhideWhenUsed="0" w:qFormat="1"/>
+    <w:lsdException w:name="Default Paragraph Font" w:uiPriority="1"/>
+    <w:lsdException w:name="Subtitle" w:semiHidden="0" w:uiPriority="11" w:unhideWhenUsed="0" w:qFormat="1"/>
+    <w:lsdException w:name="Strong" w:semiHidden="0" w:uiPriority="22" w:unhideWhenUsed="0" w:qFormat="1"/>
+    <w:lsdException w:name="Emphasis" w:semiHidden="0" w:uiPriority="20" w:unhideWhenUsed="0" w:qFormat="1"/>
+    <w:lsdException w:name="Table Grid" w:semiHidden="0" w:uiPriority="59" w:unhideWhenUsed="0"/>
+    <w:lsdException w:name="Placeholder Text" w:unhideWhenUsed="0"/>
+    <w:lsdException w:name="No Spacing" w:semiHidden="0" w:uiPriority="1" w:unhideWhenUsed="0" w:qFormat="1"/>
+    <w:lsdException w:name="Light Shading" w:semiHidden="0" w:uiPriority="60" w:unhideWhenUsed="0"/>
+    <w:lsdException w:name="Light List" w:semiHidden="0" w:uiPriority="61" w:unhideWhenUsed="0"/>
+    <w:lsdException w:name="Light Grid" w:semiHidden="0" w:uiPriority="62" w:unhideWhenUsed="0"/>
+    <w:lsdException w:name="Medium Shading 1" w:semiHidden="0" w:uiPriority="63" w:unhideWhenUsed="0"/>
+    <w:lsdException w:name="Medium Shading 2" w:semiHidden="0" w:uiPriority="64" w:unhideWhenUsed="0"/>
+    <w:lsdException w:name="Medium List 1" w:semiHidden="0" w:uiPriority="65" w:unhideWhenUsed="0"/>
+    <w:lsdException w:name="Medium List 2" w:semiHidden="0" w:uiPriority="66" w:unhideWhenUsed="0"/>
+    <w:lsdException w:name="Medium Grid 1" w:semiHidden="0" w:uiPriority="67" w:unhideWhenUsed="0"/>
+    <w:lsdException w:name="Medium Grid 2" w:semiHidden="0" w:uiPriority="68" w:unhideWhenUsed="0"/>
+    <w:lsdException w:name="Medium Grid 3" w:semiHidden="0" w:uiPriority="69" w:unhideWhenUsed="0"/>
+    <w:lsdException w:name="Dark List" w:semiHidden="0" w:uiPriority="70" w:unhideWhenUsed="0"/>
+    <w:lsdException w:name="Colorful Shading" w:semiHidden="0" w:uiPriority="71" w:unhideWhenUsed="0"/>
+    <w:lsdException w:name="Colorful List" w:semiHidden="0" w:uiPriority="72" w:unhideWhenUsed="0"/>
+    <w:lsdException w:name="Colorful Grid" w:semiHidden="0" w:uiPriority="73" w:unhideWhenUsed="0"/>
+    <w:lsdException w:name="Light Shading Accent 1" w:semiHidden="0" w:uiPriority="60" w:unhideWhenUsed="0"/>
+    <w:lsdException w:name="Light List Accent 1" w:semiHidden="0" w:uiPriority="61" w:unhideWhenUsed="0"/>
+    <w:lsdException w:name="Light Grid Accent 1" w:semiHidden="0" w:uiPriority="62" w:unhideWhenUsed="0"/>
+    <w:lsdException w:name="Medium Shading 1 Accent 1" w:semiHidden="0" w:uiPriority="63" w:unhideWhenUsed="0"/>
+    <w:lsdException w:name="Medium Shading 2 Accent 1" w:semiHidden="0" w:uiPriority="64" w:unhideWhenUsed="0"/>
+    <w:lsdException w:name="Medium List 1 Accent 1" w:semiHidden="0" w:uiPriority="65" w:unhideWhenUsed="0"/>
+    <w:lsdException w:name="Revision" w:unhideWhenUsed="0"/>
+    <w:lsdException w:name="List Paragraph" w:semiHidden="0" w:uiPriority="34" w:unhideWhenUsed="0" w:qFormat="1"/>
+    <w:lsdException w:name="Quote" w:semiHidden="0" w:uiPriority="29" w:unhideWhenUsed="0" w:qFormat="1"/>
+    <w:lsdException w:name="Intense Quote" w:semiHidden="0" w:uiPriority="30" w:unhideWhenUsed="0" w:qFormat="1"/>
+    <w:lsdException w:name="Medium List 2 Accent 1" w:semiHidden="0" w:uiPriority="66" w:unhideWhenUsed="0"/>
+    <w:lsdException w:name="Medium Grid 1 Accent 1" w:semiHidden="0" w:uiPriority="67" w:unhideWhenUsed="0"/>
+    <w:lsdException w:name="Medium Grid 2 Accent 1" w:semiHidden="0" w:uiPriority="68" w:unhideWhenUsed="0"/>
+    <w:lsdException w:name="Medium Grid 3 Accent 1" w:semiHidden="0" w:uiPriority="69" w:unhideWhenUsed="0"/>
+    <w:lsdException w:name="Dark List Accent 1" w:semiHidden="0" w:uiPriority="70" w:unhideWhenUsed="0"/>
+    <w:lsdException w:name="Colorful Shading Accent 1" w:semiHidden="0" w:uiPriority="71" w:unhideWhenUsed="0"/>
+    <w:lsdException w:name="Colorful List Accent 1" w:semiHidden="0" w:uiPriority="72" w:unhideWhenUsed="0"/>
+    <w:lsdException w:name="Colorful Grid Accent 1" w:semiHidden="0" w:uiPriority="73" w:unhideWhenUsed="0"/>
+    <w:lsdException w:name="Light Shading Accent 2" w:semiHidden="0" w:uiPriority="60" w:unhideWhenUsed="0"/>
+    <w:lsdException w:name="Light List Accent 2" w:semiHidden="0" w:uiPriority="61" w:unhideWhenUsed="0"/>
+    <w:lsdException w:name="Light Grid Accent 2" w:semiHidden="0" w:uiPriority="62" w:unhideWhenUsed="0"/>
+    <w:lsdException w:name="Medium Shading 1 Accent 2" w:semiHidden="0" w:uiPriority="63" w:unhideWhenUsed="0"/>
+    <w:lsdException w:name="Medium Shading 2 Accent 2" w:semiHidden="0" w:uiPriority="64" w:unhideWhenUsed="0"/>
+    <w:lsdException w:name="Medium List 1 Accent 2" w:semiHidden="0" w:uiPriority="65" w:unhideWhenUsed="0"/>
+    <w:lsdException w:name="Medium List 2 Accent 2" w:semiHidden="0" w:uiPriority="66" w:unhideWhenUsed="0"/>
+    <w:lsdException w:name="Medium Grid 1 Accent 2" w:semiHidden="0" w:uiPriority="67" w:unhideWhenUsed="0"/>
+    <w:lsdException w:name="Medium Grid 2 Accent 2" w:semiHidden="0" w:uiPriority="68" w:unhideWhenUsed="0"/>
+    <w:lsdException w:name="Medium Grid 3 Accent 2" w:semiHidden="0" w:uiPriority="69" w:unhideWhenUsed="0"/>
+    <w:lsdException w:name="Dark List Accent 2" w:semiHidden="0" w:uiPriority="70" w:unhideWhenUsed="0"/>
+    <w:lsdException w:name="Colorful Shading Accent 2" w:semiHidden="0" w:uiPriority="71" w:unhideWhenUsed="0"/>
+    <w:lsdException w:name="Colorful List Accent 2" w:semiHidden="0" w:uiPriority="72" w:unhideWhenUsed="0"/>
+    <w:lsdException w:name="Colorful Grid Accent 2" w:semiHidden="0" w:uiPriority="73" w:unhideWhenUsed="0"/>
+    <w:lsdException w:name="Light Shading Accent 3" w:semiHidden="0" w:uiPriority="60" w:unhideWhenUsed="0"/>
+    <w:lsdException w:name="Light List Accent 3" w:semiHidden="0" w:uiPriority="61" w:unhideWhenUsed="0"/>
+    <w:lsdException w:name="Light Grid Accent 3" w:semiHidden="0" w:uiPriority="62" w:unhideWhenUsed="0"/>
+    <w:lsdException w:name="Medium Shading 1 Accent 3" w:semiHidden="0" w:uiPriority="63" w:unhideWhenUsed="0"/>
+    <w:lsdException w:name="Medium Shading 2 Accent 3" w:semiHidden="0" w:uiPriority="64" w:unhideWhenUsed="0"/>
+    <w:lsdException w:name="Medium List 1 Accent 3" w:semiHidden="0" w:uiPriority="65" w:unhideWhenUsed="0"/>
+    <w:lsdException w:name="Medium List 2 Accent 3" w:semiHidden="0" w:uiPriority="66" w:unhideWhenUsed="0"/>
+    <w:lsdException w:name="Medium Grid 1 Accent 3" w:semiHidden="0" w:uiPriority="67" w:unhideWhenUsed="0"/>
+    <w:lsdException w:name="Medium Grid 2 Accent 3" w:semiHidden="0" w:uiPriority="68" w:unhideWhenUsed="0"/>
+    <w:lsdException w:name="Medium Grid 3 Accent 3" w:semiHidden="0" w:uiPriority="69" w:unhideWhenUsed="0"/>
+    <w:lsdException w:name="Dark List Accent 3" w:semiHidden="0" w:uiPriority="70" w:unhideWhenUsed="0"/>
+    <w:lsdException w:name="Colorful Shading Accent 3" w:semiHidden="0" w:uiPriority="71" w:unhideWhenUsed="0"/>
+    <w:lsdException w:name="Colorful List Accent 3" w:semiHidden="0" w:uiPriority="72" w:unhideWhenUsed="0"/>
+    <w:lsdException w:name="Colorful Grid Accent 3" w:semiHidden="0" w:uiPriority="73" w:unhideWhenUsed="0"/>
+    <w:lsdException w:name="Light Shading Accent 4" w:semiHidden="0" w:uiPriority="60" w:unhideWhenUsed="0"/>
+    <w:lsdException w:name="Light List Accent 4" w:semiHidden="0" w:uiPriority="61" w:unhideWhenUsed="0"/>
+    <w:lsdException w:name="Light Grid Accent 4" w:semiHidden="0" w:uiPriority="62" w:unhideWhenUsed="0"/>
+    <w:lsdException w:name="Medium Shading 1 Accent 4" w:semiHidden="0" w:uiPriority="63" w:unhideWhenUsed="0"/>
+    <w:lsdException w:name="Medium Shading 2 Accent 4" w:semiHidden="0" w:uiPriority="64" w:unhideWhenUsed="0"/>
+    <w:lsdException w:name="Medium List 1 Accent 4" w:semiHidden="0" w:uiPriority="65" w:unhideWhenUsed="0"/>
+    <w:lsdException w:name="Medium List 2 Accent 4" w:semiHidden="0" w:uiPriority="66" w:unhideWhenUsed="0"/>
+    <w:lsdException w:name="Medium Grid 1 Accent 4" w:semiHidden="0" w:uiPriority="67" w:unhideWhenUsed="0"/>
+    <w:lsdException w:name="Medium Grid 2 Accent 4" w:semiHidden="0" w:uiPriority="68" w:unhideWhenUsed="0"/>
+    <w:lsdException w:name="Medium Grid 3 Accent 4" w:semiHidden="0" w:uiPriority="69" w:unhideWhenUsed="0"/>
+    <w:lsdException w:name="Dark List Accent 4" w:semiHidden="0" w:uiPriority="70" w:unhideWhenUsed="0"/>
+    <w:lsdException w:name="Colorful Shading Accent 4" w:semiHidden="0" w:uiPriority="71" w:unhideWhenUsed="0"/>
+    <w:lsdException w:name="Colorful List Accent 4" w:semiHidden="0" w:uiPriority="72" w:unhideWhenUsed="0"/>
+    <w:lsdException w:name="Colorful Grid Accent 4" w:semiHidden="0" w:uiPriority="73" w:unhideWhenUsed="0"/>
+    <w:lsdException w:name="Light Shading Accent 5" w:semiHidden="0" w:uiPriority="60" w:unhideWhenUsed="0"/>
+    <w:lsdException w:name="Light List Accent 5" w:semiHidden="0" w:uiPriority="61" w:unhideWhenUsed="0"/>
+    <w:lsdException w:name="Light Grid Accent 5" w:semiHidden="0" w:uiPriority="62" w:unhideWhenUsed="0"/>
+    <w:lsdException w:name="Medium Shading 1 Accent 5" w:semiHidden="0" w:uiPriority="63" w:unhideWhenUsed="0"/>
+    <w:lsdException w:name="Medium Shading 2 Accent 5" w:semiHidden="0" w:uiPriority="64" w:unhideWhenUsed="0"/>
+    <w:lsdException w:name="Medium List 1 Accent 5" w:semiHidden="0" w:uiPriority="65" w:unhideWhenUsed="0"/>
+    <w:lsdException w:name="Medium List 2 Accent 5" w:semiHidden="0" w:uiPriority="66" w:unhideWhenUsed="0"/>
+    <w:lsdException w:name="Medium Grid 1 Accent 5" w:semiHidden="0" w:uiPriority="67" w:unhideWhenUsed="0"/>
+    <w:lsdException w:name="Medium Grid 2 Accent 5" w:semiHidden="0" w:uiPriority="68" w:unhideWhenUsed="0"/>
+    <w:lsdException w:name="Medium Grid 3 Accent 5" w:semiHidden="0" w:uiPriority="69" w:unhideWhenUsed="0"/>
+    <w:lsdException w:name="Dark List Accent 5" w:semiHidden="0" w:uiPriority="70" w:unhideWhenUsed="0"/>
+    <w:lsdException w:name="Colorful Shading Accent 5" w:semiHidden="0" w:uiPriority="71" w:unhideWhenUsed="0"/>
+    <w:lsdException w:name="Colorful List Accent 5" w:semiHidden="0" w:uiPriority="72" w:unhideWhenUsed="0"/>
+    <w:lsdException w:name="Colorful Grid Accent 5" w:semiHidden="0" w:uiPriority="73" w:unhideWhenUsed="0"/>
+    <w:lsdException w:name="Light Shading Accent 6" w:semiHidden="0" w:uiPriority="60" w:unhideWhenUsed="0"/>
+    <w:lsdException w:name="Light List Accent 6" w:semiHidden="0" w:uiPriority="61" w:unhideWhenUsed="0"/>
+    <w:lsdException w:name="Light Grid Accent 6" w:semiHidden="0" w:uiPriority="62" w:unhideWhenUsed="0"/>
+    <w:lsdException w:name="Medium Shading 1 Accent 6" w:semiHidden="0" w:uiPriority="63" w:unhideWhenUsed="0"/>
+    <w:lsdException w:name="Medium Shading 2 Accent 6" w:semiHidden="0" w:uiPriority="64" w:unhideWhenUsed="0"/>
+    <w:lsdException w:name="Medium List 1 Accent 6" w:semiHidden="0" w:uiPriority="65" w:unhideWhenUsed="0"/>
+    <w:lsdException w:name="Medium List 2 Accent 6" w:semiHidden="0" w:uiPriority="66" w:unhideWhenUsed="0"/>
+    <w:lsdException w:name="Medium Grid 1 Accent 6" w:semiHidden="0" w:uiPriority="67" w:unhideWhenUsed="0"/>
+    <w:lsdException w:name="Medium Grid 2 Accent 6" w:semiHidden="0" w:uiPriority="68" w:unhideWhenUsed="0"/>
+    <w:lsdException w:name="Medium Grid 3 Accent 6" w:semiHidden="0" w:uiPriority="69" w:unhideWhenUsed="0"/>
+    <w:lsdException w:name="Dark List Accent 6" w:semiHidden="0" w:uiPriority="70" w:unhideWhenUsed="0"/>
+    <w:lsdException w:name="Colorful Shading Accent 6" w:semiHidden="0" w:uiPriority="71" w:unhideWhenUsed="0"/>
+    <w:lsdException w:name="Colorful List Accent 6" w:semiHidden="0" w:uiPriority="72" w:unhideWhenUsed="0"/>
+    <w:lsdException w:name="Colorful Grid Accent 6" w:semiHidden="0" w:uiPriority="73" w:unhideWhenUsed="0"/>
+    <w:lsdException w:name="Subtle Emphasis" w:semiHidden="0" w:uiPriority="19" w:unhideWhenUsed="0" w:qFormat="1"/>
+    <w:lsdException w:name="Intense Emphasis" w:semiHidden="0" w:uiPriority="21" w:unhideWhenUsed="0" w:qFormat="1"/>
+    <w:lsdException w:name="Subtle Reference" w:semiHidden="0" w:uiPriority="31" w:unhideWhenUsed="0" w:qFormat="1"/>
+    <w:lsdException w:name="Intense Reference" w:semiHidden="0" w:uiPriority="32" w:unhideWhenUsed="0" w:qFormat="1"/>
+    <w:lsdException w:name="Book Title" w:semiHidden="0" w:uiPriority="33" w:unhideWhenUsed="0" w:qFormat="1"/>
+    <w:lsdException w:name="Bibliography" w:uiPriority="37"/>
+    <w:lsdException w:name="TOC Heading" w:uiPriority="39" w:qFormat="1"/>
+  </w:latentStyles>
+  <w:style w:type="paragraph" w:default="1" w:styleId="Normal">
+    <w:name w:val="Normal"/>
+    <w:qFormat/>
+  </w:style>
+  <w:style w:type="character" w:default="1" w:styleId="DefaultParagraphFont">
+    <w:name w:val="Default Paragraph Font"/>
+    <w:uiPriority w:val="1"/>
+    <w:semiHidden/>
+    <w:unhideWhenUsed/>
+  </w:style>
+  <w:style w:type="table" w:default="1" w:styleId="TableNormal">
+    <w:name w:val="Normal Table"/>
+    <w:uiPriority w:val="99"/>
+    <w:semiHidden/>
+    <w:unhideWhenUsed/>
+    <w:tblPr>
+      <w:tblInd w:w="0" w:type="dxa"/>
+      <w:tblCellMar>
+        <w:top w:w="0" w:type="dxa"/>
+        <w:left w:w="108" w:type="dxa"/>
+        <w:bottom w:w="0" w:type="dxa"/>
+        <w:right w:w="108" w:type="dxa"/>
+      </w:tblCellMar>
+    </w:tblPr>
+  </w:style>
+  <w:style w:type="numbering" w:default="1" w:styleId="NoList">
+    <w:name w:val="No List"/>
+    <w:uiPriority w:val="99"/>
+    <w:semiHidden/>
+    <w:unhideWhenUsed/>
   </w:style>
 </w:styles>
 </file>

</xml_diff>